<commit_message>
deleted clone moodle from git
</commit_message>
<xml_diff>
--- a/Install_guide_phpunit.docx
+++ b/Install_guide_phpunit.docx
@@ -141,62 +141,16 @@
       <w:r>
         <w:t>C:\PHP</w:t>
       </w:r>
-    </w:p>
-    <w:p>
-      <w:proofErr w:type="spellStart"/>
-      <w:r>
-        <w:t>m</w:t>
-      </w:r>
-      <w:r>
-        <w:t>kdir</w:t>
-      </w:r>
-      <w:proofErr w:type="spellEnd"/>
-      <w:r>
-        <w:t xml:space="preserve"> </w:t>
-      </w:r>
-      <w:proofErr w:type="spellStart"/>
-      <w:r>
-        <w:t>workspace</w:t>
-      </w:r>
-      <w:proofErr w:type="spellEnd"/>
-      <w:r>
-        <w:t xml:space="preserve"> </w:t>
-      </w:r>
-      <w:proofErr w:type="spellStart"/>
-      <w:r>
-        <w:t>and</w:t>
-      </w:r>
-      <w:proofErr w:type="spellEnd"/>
-      <w:r>
-        <w:t xml:space="preserve"> </w:t>
-      </w:r>
-      <w:proofErr w:type="spellStart"/>
-      <w:r>
-        <w:t>clone</w:t>
-      </w:r>
-      <w:proofErr w:type="spellEnd"/>
-      <w:r>
-        <w:t xml:space="preserve"> </w:t>
-      </w:r>
-      <w:proofErr w:type="spellStart"/>
-      <w:r>
-        <w:t>moolde</w:t>
-      </w:r>
-      <w:proofErr w:type="spellEnd"/>
-      <w:r>
-        <w:t xml:space="preserve"> </w:t>
-      </w:r>
-      <w:proofErr w:type="spellStart"/>
-      <w:r>
-        <w:t>from</w:t>
-      </w:r>
-      <w:proofErr w:type="spellEnd"/>
-      <w:r>
-        <w:t xml:space="preserve"> </w:t>
-      </w:r>
-      <w:proofErr w:type="spellStart"/>
-      <w:r>
-        <w:t>github</w:t>
+      <w:bookmarkStart w:id="0" w:name="_GoBack"/>
+      <w:bookmarkEnd w:id="0"/>
+    </w:p>
+    <w:p>
+      <w:r>
+        <w:t xml:space="preserve">Download </w:t>
+      </w:r>
+      <w:proofErr w:type="spellStart"/>
+      <w:r>
+        <w:t>pear</w:t>
       </w:r>
       <w:proofErr w:type="spellEnd"/>
       <w:r>
@@ -204,83 +158,15 @@
       </w:r>
     </w:p>
     <w:p>
-      <w:pPr>
-        <w:pStyle w:val="HTMLVorformatiert"/>
-      </w:pPr>
-      <w:r>
-        <w:t xml:space="preserve">cd </w:t>
-      </w:r>
-      <w:proofErr w:type="spellStart"/>
-      <w:r>
-        <w:t>workspace</w:t>
-      </w:r>
-      <w:proofErr w:type="spellEnd"/>
-    </w:p>
-    <w:p>
-      <w:pPr>
-        <w:pStyle w:val="HTMLVorformatiert"/>
-      </w:pPr>
-      <w:proofErr w:type="spellStart"/>
-      <w:r>
-        <w:t>git</w:t>
-      </w:r>
-      <w:proofErr w:type="spellEnd"/>
-      <w:r>
-        <w:t xml:space="preserve"> </w:t>
-      </w:r>
-      <w:proofErr w:type="spellStart"/>
-      <w:r>
-        <w:t>clone</w:t>
-      </w:r>
-      <w:proofErr w:type="spellEnd"/>
-      <w:r>
-        <w:t xml:space="preserve"> </w:t>
-      </w:r>
       <w:hyperlink r:id="rId5" w:history="1">
         <w:r>
           <w:rPr>
             <w:rStyle w:val="Hyperlink"/>
           </w:rPr>
-          <w:t>git://github.com/moodle/moodle.git</w:t>
+          <w:t>http://pear.php.net/go-pear.phar</w:t>
         </w:r>
       </w:hyperlink>
     </w:p>
-    <w:p/>
-    <w:p>
-      <w:r>
-        <w:t xml:space="preserve">Download </w:t>
-      </w:r>
-      <w:proofErr w:type="spellStart"/>
-      <w:r>
-        <w:t>pear</w:t>
-      </w:r>
-      <w:proofErr w:type="spellEnd"/>
-      <w:r>
-        <w:t>:</w:t>
-      </w:r>
-    </w:p>
-    <w:p>
-      <w:hyperlink r:id="rId6" w:history="1">
-        <w:r>
-          <w:rPr>
-            <w:rStyle w:val="Hyperlink"/>
-          </w:rPr>
-          <w:t>http://pear.php.net/go-pear.</w:t>
-        </w:r>
-        <w:r>
-          <w:rPr>
-            <w:rStyle w:val="Hyperlink"/>
-          </w:rPr>
-          <w:t>p</w:t>
-        </w:r>
-        <w:r>
-          <w:rPr>
-            <w:rStyle w:val="Hyperlink"/>
-          </w:rPr>
-          <w:t>har</w:t>
-        </w:r>
-      </w:hyperlink>
-    </w:p>
     <w:p>
       <w:pPr>
         <w:rPr>
@@ -407,13 +293,7 @@
         <w:rPr>
           <w:lang w:val="fr-CH"/>
         </w:rPr>
-        <w:t>C:\PHP&gt;</w:t>
-      </w:r>
-      <w:r>
-        <w:rPr>
-          <w:lang w:val="fr-CH"/>
-        </w:rPr>
-        <w:t xml:space="preserve">pear </w:t>
+        <w:t xml:space="preserve">C:\PHP&gt;pear </w:t>
       </w:r>
       <w:proofErr w:type="spellStart"/>
       <w:r>
@@ -454,10 +334,7 @@
     </w:p>
     <w:p>
       <w:r>
-        <w:t>C:\PHP&gt;</w:t>
-      </w:r>
-      <w:r>
-        <w:t xml:space="preserve">pear </w:t>
+        <w:t xml:space="preserve">C:\PHP&gt;pear </w:t>
       </w:r>
       <w:proofErr w:type="spellStart"/>
       <w:r>
@@ -581,6 +458,297 @@
             <wp:extent cx="4154588" cy="3417277"/>
             <wp:effectExtent l="0" t="0" r="0" b="0"/>
             <wp:docPr id="1" name="Grafik 1"/>
+            <wp:cNvGraphicFramePr>
+              <a:graphicFrameLocks xmlns:a="http://schemas.openxmlformats.org/drawingml/2006/main" noChangeAspect="1"/>
+            </wp:cNvGraphicFramePr>
+            <a:graphic xmlns:a="http://schemas.openxmlformats.org/drawingml/2006/main">
+              <a:graphicData uri="http://schemas.openxmlformats.org/drawingml/2006/picture">
+                <pic:pic xmlns:pic="http://schemas.openxmlformats.org/drawingml/2006/picture">
+                  <pic:nvPicPr>
+                    <pic:cNvPr id="1" name=""/>
+                    <pic:cNvPicPr/>
+                  </pic:nvPicPr>
+                  <pic:blipFill>
+                    <a:blip r:embed="rId6"/>
+                    <a:stretch>
+                      <a:fillRect/>
+                    </a:stretch>
+                  </pic:blipFill>
+                  <pic:spPr>
+                    <a:xfrm>
+                      <a:off x="0" y="0"/>
+                      <a:ext cx="4157053" cy="3419305"/>
+                    </a:xfrm>
+                    <a:prstGeom prst="rect">
+                      <a:avLst/>
+                    </a:prstGeom>
+                  </pic:spPr>
+                </pic:pic>
+              </a:graphicData>
+            </a:graphic>
+          </wp:inline>
+        </w:drawing>
+      </w:r>
+    </w:p>
+    <w:p>
+      <w:pPr>
+        <w:rPr>
+          <w:lang w:val="fr-CH"/>
+        </w:rPr>
+      </w:pPr>
+    </w:p>
+    <w:p>
+      <w:pPr>
+        <w:rPr>
+          <w:lang w:val="fr-CH"/>
+        </w:rPr>
+      </w:pPr>
+      <w:r>
+        <w:rPr>
+          <w:lang w:val="fr-CH"/>
+        </w:rPr>
+        <w:t xml:space="preserve">Right-click on the </w:t>
+      </w:r>
+      <w:proofErr w:type="spellStart"/>
+      <w:r>
+        <w:rPr>
+          <w:lang w:val="fr-CH"/>
+        </w:rPr>
+        <w:t>root</w:t>
+      </w:r>
+      <w:proofErr w:type="spellEnd"/>
+      <w:r>
+        <w:rPr>
+          <w:lang w:val="fr-CH"/>
+        </w:rPr>
+        <w:t xml:space="preserve"> </w:t>
+      </w:r>
+      <w:proofErr w:type="spellStart"/>
+      <w:r>
+        <w:rPr>
+          <w:lang w:val="fr-CH"/>
+        </w:rPr>
+        <w:t>folder</w:t>
+      </w:r>
+      <w:proofErr w:type="spellEnd"/>
+      <w:r>
+        <w:rPr>
+          <w:lang w:val="fr-CH"/>
+        </w:rPr>
+        <w:t xml:space="preserve"> in </w:t>
+      </w:r>
+      <w:proofErr w:type="spellStart"/>
+      <w:r>
+        <w:rPr>
+          <w:lang w:val="fr-CH"/>
+        </w:rPr>
+        <w:t>netbeans</w:t>
+      </w:r>
+      <w:proofErr w:type="spellEnd"/>
+      <w:r>
+        <w:rPr>
+          <w:lang w:val="fr-CH"/>
+        </w:rPr>
+        <w:t xml:space="preserve"> (PhpProjetc1 in the </w:t>
+      </w:r>
+      <w:proofErr w:type="spellStart"/>
+      <w:r>
+        <w:rPr>
+          <w:lang w:val="fr-CH"/>
+        </w:rPr>
+        <w:t>example</w:t>
+      </w:r>
+      <w:proofErr w:type="spellEnd"/>
+      <w:r>
+        <w:rPr>
+          <w:lang w:val="fr-CH"/>
+        </w:rPr>
+        <w:t xml:space="preserve">) </w:t>
+      </w:r>
+      <w:r>
+        <w:sym w:font="Wingdings" w:char="F0E0"/>
+      </w:r>
+      <w:r>
+        <w:rPr>
+          <w:lang w:val="fr-CH"/>
+        </w:rPr>
+        <w:t xml:space="preserve"> </w:t>
+      </w:r>
+      <w:proofErr w:type="spellStart"/>
+      <w:r>
+        <w:rPr>
+          <w:lang w:val="fr-CH"/>
+        </w:rPr>
+        <w:t>Properties</w:t>
+      </w:r>
+      <w:proofErr w:type="spellEnd"/>
+      <w:r>
+        <w:rPr>
+          <w:lang w:val="fr-CH"/>
+        </w:rPr>
+        <w:t>.</w:t>
+      </w:r>
+    </w:p>
+    <w:p>
+      <w:pPr>
+        <w:rPr>
+          <w:lang w:val="fr-CH"/>
+        </w:rPr>
+      </w:pPr>
+      <w:r>
+        <w:rPr>
+          <w:lang w:val="fr-CH"/>
+        </w:rPr>
+        <w:t xml:space="preserve">Change to </w:t>
+      </w:r>
+      <w:proofErr w:type="spellStart"/>
+      <w:r>
+        <w:rPr>
+          <w:lang w:val="fr-CH"/>
+        </w:rPr>
+        <w:t>Testing</w:t>
+      </w:r>
+      <w:proofErr w:type="spellEnd"/>
+      <w:r>
+        <w:rPr>
+          <w:lang w:val="fr-CH"/>
+        </w:rPr>
+        <w:t xml:space="preserve"> and </w:t>
+      </w:r>
+      <w:proofErr w:type="spellStart"/>
+      <w:r>
+        <w:rPr>
+          <w:lang w:val="fr-CH"/>
+        </w:rPr>
+        <w:t>activate</w:t>
+      </w:r>
+      <w:proofErr w:type="spellEnd"/>
+      <w:r>
+        <w:rPr>
+          <w:lang w:val="fr-CH"/>
+        </w:rPr>
+        <w:t xml:space="preserve"> </w:t>
+      </w:r>
+      <w:proofErr w:type="spellStart"/>
+      <w:r>
+        <w:rPr>
+          <w:lang w:val="fr-CH"/>
+        </w:rPr>
+        <w:t>PHPUnit</w:t>
+      </w:r>
+      <w:proofErr w:type="spellEnd"/>
+      <w:r>
+        <w:rPr>
+          <w:lang w:val="fr-CH"/>
+        </w:rPr>
+        <w:t>.</w:t>
+      </w:r>
+    </w:p>
+    <w:p>
+      <w:pPr>
+        <w:rPr>
+          <w:lang w:val="fr-CH"/>
+        </w:rPr>
+      </w:pPr>
+      <w:r>
+        <w:rPr>
+          <w:lang w:val="fr-CH"/>
+        </w:rPr>
+        <w:t xml:space="preserve">Change to </w:t>
+      </w:r>
+      <w:proofErr w:type="spellStart"/>
+      <w:r>
+        <w:rPr>
+          <w:lang w:val="fr-CH"/>
+        </w:rPr>
+        <w:t>PHPUnit</w:t>
+      </w:r>
+      <w:proofErr w:type="spellEnd"/>
+      <w:r>
+        <w:rPr>
+          <w:lang w:val="fr-CH"/>
+        </w:rPr>
+        <w:t> :</w:t>
+      </w:r>
+    </w:p>
+    <w:p>
+      <w:r>
+        <w:t>Activate « </w:t>
+      </w:r>
+      <w:proofErr w:type="spellStart"/>
+      <w:r>
+        <w:t>Use</w:t>
+      </w:r>
+      <w:proofErr w:type="spellEnd"/>
+      <w:r>
+        <w:t xml:space="preserve"> Bootstrap » </w:t>
+      </w:r>
+      <w:proofErr w:type="spellStart"/>
+      <w:r>
+        <w:t>and</w:t>
+      </w:r>
+      <w:proofErr w:type="spellEnd"/>
+      <w:r>
+        <w:t xml:space="preserve"> </w:t>
+      </w:r>
+      <w:proofErr w:type="spellStart"/>
+      <w:r>
+        <w:t>insert</w:t>
+      </w:r>
+      <w:proofErr w:type="spellEnd"/>
+      <w:r>
+        <w:t xml:space="preserve"> </w:t>
+      </w:r>
+      <w:proofErr w:type="spellStart"/>
+      <w:r>
+        <w:t>path</w:t>
+      </w:r>
+      <w:proofErr w:type="spellEnd"/>
+      <w:r>
+        <w:t xml:space="preserve"> </w:t>
+      </w:r>
+      <w:proofErr w:type="spellStart"/>
+      <w:r>
+        <w:t>to</w:t>
+      </w:r>
+      <w:proofErr w:type="spellEnd"/>
+      <w:r>
+        <w:t xml:space="preserve"> </w:t>
+      </w:r>
+      <w:proofErr w:type="spellStart"/>
+      <w:r>
+        <w:t>the</w:t>
+      </w:r>
+      <w:proofErr w:type="spellEnd"/>
+      <w:r>
+        <w:t xml:space="preserve"> </w:t>
+      </w:r>
+      <w:proofErr w:type="spellStart"/>
+      <w:r>
+        <w:t>bootstra</w:t>
+      </w:r>
+      <w:r>
+        <w:t>p.php</w:t>
+      </w:r>
+      <w:proofErr w:type="spellEnd"/>
+      <w:r>
+        <w:t xml:space="preserve"> fil</w:t>
+      </w:r>
+      <w:r>
+        <w:t>e:</w:t>
+      </w:r>
+    </w:p>
+    <w:p>
+      <w:r>
+        <w:rPr>
+          <w:noProof/>
+          <w:lang w:eastAsia="de-CH"/>
+        </w:rPr>
+        <w:drawing>
+          <wp:inline distT="0" distB="0" distL="0" distR="0" wp14:anchorId="63E053EA" wp14:editId="7AE63FC4">
+            <wp:extent cx="3657600" cy="2848429"/>
+            <wp:effectExtent l="0" t="0" r="0" b="9525"/>
+            <wp:docPr id="2" name="Grafik 2"/>
             <wp:cNvGraphicFramePr>
               <a:graphicFrameLocks xmlns:a="http://schemas.openxmlformats.org/drawingml/2006/main" noChangeAspect="1"/>
             </wp:cNvGraphicFramePr>
@@ -600,7 +768,7 @@
                   <pic:spPr>
                     <a:xfrm>
                       <a:off x="0" y="0"/>
-                      <a:ext cx="4157053" cy="3419305"/>
+                      <a:ext cx="3662372" cy="2852146"/>
                     </a:xfrm>
                     <a:prstGeom prst="rect">
                       <a:avLst/>
@@ -614,209 +782,143 @@
       </w:r>
     </w:p>
     <w:p>
-      <w:pPr>
-        <w:rPr>
-          <w:lang w:val="fr-CH"/>
-        </w:rPr>
-      </w:pPr>
-    </w:p>
-    <w:p>
-      <w:pPr>
-        <w:rPr>
-          <w:lang w:val="fr-CH"/>
-        </w:rPr>
-      </w:pPr>
-      <w:r>
-        <w:rPr>
-          <w:lang w:val="fr-CH"/>
-        </w:rPr>
-        <w:t xml:space="preserve">Right-click on the </w:t>
-      </w:r>
-      <w:proofErr w:type="spellStart"/>
-      <w:r>
-        <w:rPr>
-          <w:lang w:val="fr-CH"/>
-        </w:rPr>
+      <w:proofErr w:type="spellStart"/>
+      <w:r>
+        <w:t>To</w:t>
+      </w:r>
+      <w:proofErr w:type="spellEnd"/>
+      <w:r>
+        <w:t xml:space="preserve"> </w:t>
+      </w:r>
+      <w:proofErr w:type="spellStart"/>
+      <w:r>
+        <w:t>execute</w:t>
+      </w:r>
+      <w:proofErr w:type="spellEnd"/>
+      <w:r>
+        <w:t xml:space="preserve"> </w:t>
+      </w:r>
+      <w:proofErr w:type="spellStart"/>
+      <w:r>
+        <w:t>tests</w:t>
+      </w:r>
+      <w:proofErr w:type="spellEnd"/>
+      <w:r>
+        <w:t xml:space="preserve"> </w:t>
+      </w:r>
+      <w:proofErr w:type="spellStart"/>
+      <w:r>
+        <w:t>set</w:t>
+      </w:r>
+      <w:proofErr w:type="spellEnd"/>
+      <w:r>
+        <w:t xml:space="preserve"> </w:t>
+      </w:r>
+      <w:proofErr w:type="spellStart"/>
+      <w:r>
+        <w:t>following</w:t>
+      </w:r>
+      <w:proofErr w:type="spellEnd"/>
+      <w:r>
+        <w:t xml:space="preserve"> </w:t>
+      </w:r>
+      <w:proofErr w:type="spellStart"/>
+      <w:r>
+        <w:t>properties</w:t>
+      </w:r>
+      <w:proofErr w:type="spellEnd"/>
+      <w:r>
+        <w:t>:</w:t>
+      </w:r>
+    </w:p>
+    <w:p>
+      <w:proofErr w:type="spellStart"/>
+      <w:r>
+        <w:t>Right-click</w:t>
+      </w:r>
+      <w:proofErr w:type="spellEnd"/>
+      <w:r>
+        <w:t xml:space="preserve"> on </w:t>
+      </w:r>
+      <w:proofErr w:type="spellStart"/>
+      <w:r>
+        <w:t>the</w:t>
+      </w:r>
+      <w:proofErr w:type="spellEnd"/>
+      <w:r>
+        <w:t xml:space="preserve"> </w:t>
+      </w:r>
+      <w:proofErr w:type="spellStart"/>
+      <w:r>
         <w:t>root</w:t>
       </w:r>
       <w:proofErr w:type="spellEnd"/>
       <w:r>
-        <w:rPr>
-          <w:lang w:val="fr-CH"/>
-        </w:rPr>
-        <w:t xml:space="preserve"> </w:t>
-      </w:r>
-      <w:proofErr w:type="spellStart"/>
-      <w:r>
-        <w:rPr>
-          <w:lang w:val="fr-CH"/>
-        </w:rPr>
+        <w:t xml:space="preserve"> </w:t>
+      </w:r>
+      <w:proofErr w:type="spellStart"/>
+      <w:r>
         <w:t>folder</w:t>
       </w:r>
       <w:proofErr w:type="spellEnd"/>
       <w:r>
-        <w:rPr>
-          <w:lang w:val="fr-CH"/>
-        </w:rPr>
         <w:t xml:space="preserve"> in </w:t>
       </w:r>
       <w:proofErr w:type="spellStart"/>
       <w:r>
-        <w:rPr>
-          <w:lang w:val="fr-CH"/>
-        </w:rPr>
         <w:t>netbeans</w:t>
       </w:r>
       <w:proofErr w:type="spellEnd"/>
       <w:r>
-        <w:rPr>
-          <w:lang w:val="fr-CH"/>
-        </w:rPr>
-        <w:t xml:space="preserve"> (PhpProjetc1 in the </w:t>
-      </w:r>
-      <w:proofErr w:type="spellStart"/>
-      <w:r>
-        <w:rPr>
-          <w:lang w:val="fr-CH"/>
-        </w:rPr>
+        <w:t xml:space="preserve"> (PhpProjetc1 in </w:t>
+      </w:r>
+      <w:proofErr w:type="spellStart"/>
+      <w:r>
+        <w:t>the</w:t>
+      </w:r>
+      <w:proofErr w:type="spellEnd"/>
+      <w:r>
+        <w:t xml:space="preserve"> </w:t>
+      </w:r>
+      <w:proofErr w:type="spellStart"/>
+      <w:r>
         <w:t>example</w:t>
       </w:r>
       <w:proofErr w:type="spellEnd"/>
       <w:r>
-        <w:rPr>
-          <w:lang w:val="fr-CH"/>
-        </w:rPr>
         <w:t xml:space="preserve">) </w:t>
       </w:r>
       <w:r>
         <w:sym w:font="Wingdings" w:char="F0E0"/>
       </w:r>
       <w:r>
-        <w:rPr>
-          <w:lang w:val="fr-CH"/>
-        </w:rPr>
-        <w:t xml:space="preserve"> </w:t>
-      </w:r>
-      <w:proofErr w:type="spellStart"/>
-      <w:r>
-        <w:rPr>
-          <w:lang w:val="fr-CH"/>
-        </w:rPr>
-        <w:t>Properties</w:t>
-      </w:r>
-      <w:proofErr w:type="spellEnd"/>
-      <w:r>
-        <w:rPr>
-          <w:lang w:val="fr-CH"/>
-        </w:rPr>
-        <w:t>.</w:t>
-      </w:r>
-    </w:p>
-    <w:p>
-      <w:pPr>
-        <w:rPr>
-          <w:lang w:val="fr-CH"/>
-        </w:rPr>
-      </w:pPr>
-      <w:r>
-        <w:rPr>
-          <w:lang w:val="fr-CH"/>
-        </w:rPr>
-        <w:t xml:space="preserve">Change to </w:t>
-      </w:r>
-      <w:proofErr w:type="spellStart"/>
-      <w:r>
-        <w:rPr>
-          <w:lang w:val="fr-CH"/>
-        </w:rPr>
-        <w:t>Testing</w:t>
-      </w:r>
-      <w:proofErr w:type="spellEnd"/>
-      <w:r>
-        <w:rPr>
-          <w:lang w:val="fr-CH"/>
-        </w:rPr>
-        <w:t xml:space="preserve"> and </w:t>
-      </w:r>
-      <w:proofErr w:type="spellStart"/>
-      <w:r>
-        <w:rPr>
-          <w:lang w:val="fr-CH"/>
-        </w:rPr>
-        <w:t>activate</w:t>
-      </w:r>
-      <w:proofErr w:type="spellEnd"/>
-      <w:r>
-        <w:rPr>
-          <w:lang w:val="fr-CH"/>
-        </w:rPr>
-        <w:t xml:space="preserve"> </w:t>
-      </w:r>
-      <w:proofErr w:type="spellStart"/>
-      <w:r>
-        <w:rPr>
-          <w:lang w:val="fr-CH"/>
-        </w:rPr>
-        <w:t>PHPUnit</w:t>
-      </w:r>
-      <w:proofErr w:type="spellEnd"/>
-      <w:r>
-        <w:rPr>
-          <w:lang w:val="fr-CH"/>
-        </w:rPr>
-        <w:t>.</w:t>
-      </w:r>
-    </w:p>
-    <w:p>
-      <w:pPr>
-        <w:rPr>
-          <w:lang w:val="fr-CH"/>
-        </w:rPr>
-      </w:pPr>
-      <w:r>
-        <w:rPr>
-          <w:lang w:val="fr-CH"/>
-        </w:rPr>
-        <w:t xml:space="preserve">Change to </w:t>
-      </w:r>
-      <w:proofErr w:type="spellStart"/>
-      <w:r>
-        <w:rPr>
-          <w:lang w:val="fr-CH"/>
-        </w:rPr>
-        <w:t>PHPUnit</w:t>
-      </w:r>
-      <w:proofErr w:type="spellEnd"/>
-      <w:r>
-        <w:rPr>
-          <w:lang w:val="fr-CH"/>
-        </w:rPr>
-        <w:t> :</w:t>
-      </w:r>
-    </w:p>
-    <w:p>
-      <w:r>
-        <w:t>Activate « </w:t>
-      </w:r>
-      <w:proofErr w:type="spellStart"/>
-      <w:r>
-        <w:t>Use</w:t>
-      </w:r>
-      <w:proofErr w:type="spellEnd"/>
-      <w:r>
-        <w:t xml:space="preserve"> Bootstrap » </w:t>
-      </w:r>
-      <w:proofErr w:type="spellStart"/>
-      <w:r>
-        <w:t>and</w:t>
-      </w:r>
-      <w:proofErr w:type="spellEnd"/>
-      <w:r>
-        <w:t xml:space="preserve"> </w:t>
-      </w:r>
-      <w:proofErr w:type="spellStart"/>
-      <w:r>
-        <w:t>insert</w:t>
+        <w:t xml:space="preserve"> Properties.</w:t>
+      </w:r>
+    </w:p>
+    <w:p>
+      <w:proofErr w:type="spellStart"/>
+      <w:r>
+        <w:t>Section</w:t>
+      </w:r>
+      <w:proofErr w:type="spellEnd"/>
+      <w:r>
+        <w:t xml:space="preserve"> „Source“ </w:t>
+      </w:r>
+      <w:r>
+        <w:sym w:font="Wingdings" w:char="F0E0"/>
+      </w:r>
+      <w:r>
+        <w:t xml:space="preserve"> Test Folder </w:t>
+      </w:r>
+      <w:r>
+        <w:sym w:font="Wingdings" w:char="F0E0"/>
+      </w:r>
+      <w:r>
+        <w:t xml:space="preserve"> </w:t>
+      </w:r>
+      <w:proofErr w:type="spellStart"/>
+      <w:r>
+        <w:t>set</w:t>
       </w:r>
       <w:proofErr w:type="spellEnd"/>
       <w:r>
@@ -840,25 +942,19 @@
       </w:r>
       <w:proofErr w:type="spellStart"/>
       <w:r>
-        <w:t>the</w:t>
-      </w:r>
-      <w:proofErr w:type="spellEnd"/>
-      <w:r>
-        <w:t xml:space="preserve"> </w:t>
-      </w:r>
-      <w:proofErr w:type="spellStart"/>
-      <w:r>
-        <w:t>bootstra</w:t>
-      </w:r>
-      <w:r>
-        <w:t>p.php</w:t>
-      </w:r>
-      <w:proofErr w:type="spellEnd"/>
-      <w:r>
-        <w:t xml:space="preserve"> fil</w:t>
-      </w:r>
-      <w:r>
-        <w:t>e:</w:t>
+        <w:t>test</w:t>
+      </w:r>
+      <w:proofErr w:type="spellEnd"/>
+      <w:r>
+        <w:t xml:space="preserve"> </w:t>
+      </w:r>
+      <w:proofErr w:type="spellStart"/>
+      <w:r>
+        <w:t>folder</w:t>
+      </w:r>
+      <w:proofErr w:type="spellEnd"/>
+      <w:r>
+        <w:t>:</w:t>
       </w:r>
     </w:p>
     <w:p>
@@ -867,11 +963,12 @@
           <w:noProof/>
           <w:lang w:eastAsia="de-CH"/>
         </w:rPr>
+        <w:lastRenderedPageBreak/>
         <w:drawing>
-          <wp:inline distT="0" distB="0" distL="0" distR="0" wp14:anchorId="63E053EA" wp14:editId="7AE63FC4">
-            <wp:extent cx="3657600" cy="2848429"/>
+          <wp:inline distT="0" distB="0" distL="0" distR="0" wp14:anchorId="03647E1B" wp14:editId="059395FA">
+            <wp:extent cx="5760720" cy="4486275"/>
             <wp:effectExtent l="0" t="0" r="0" b="9525"/>
-            <wp:docPr id="2" name="Grafik 2"/>
+            <wp:docPr id="3" name="Grafik 3"/>
             <wp:cNvGraphicFramePr>
               <a:graphicFrameLocks xmlns:a="http://schemas.openxmlformats.org/drawingml/2006/main" noChangeAspect="1"/>
             </wp:cNvGraphicFramePr>
@@ -891,226 +988,6 @@
                   <pic:spPr>
                     <a:xfrm>
                       <a:off x="0" y="0"/>
-                      <a:ext cx="3662372" cy="2852146"/>
-                    </a:xfrm>
-                    <a:prstGeom prst="rect">
-                      <a:avLst/>
-                    </a:prstGeom>
-                  </pic:spPr>
-                </pic:pic>
-              </a:graphicData>
-            </a:graphic>
-          </wp:inline>
-        </w:drawing>
-      </w:r>
-    </w:p>
-    <w:p>
-      <w:proofErr w:type="spellStart"/>
-      <w:r>
-        <w:t>To</w:t>
-      </w:r>
-      <w:proofErr w:type="spellEnd"/>
-      <w:r>
-        <w:t xml:space="preserve"> </w:t>
-      </w:r>
-      <w:proofErr w:type="spellStart"/>
-      <w:r>
-        <w:t>execute</w:t>
-      </w:r>
-      <w:proofErr w:type="spellEnd"/>
-      <w:r>
-        <w:t xml:space="preserve"> </w:t>
-      </w:r>
-      <w:proofErr w:type="spellStart"/>
-      <w:r>
-        <w:t>tests</w:t>
-      </w:r>
-      <w:proofErr w:type="spellEnd"/>
-      <w:r>
-        <w:t xml:space="preserve"> </w:t>
-      </w:r>
-      <w:proofErr w:type="spellStart"/>
-      <w:r>
-        <w:t>set</w:t>
-      </w:r>
-      <w:proofErr w:type="spellEnd"/>
-      <w:r>
-        <w:t xml:space="preserve"> </w:t>
-      </w:r>
-      <w:proofErr w:type="spellStart"/>
-      <w:r>
-        <w:t>following</w:t>
-      </w:r>
-      <w:proofErr w:type="spellEnd"/>
-      <w:r>
-        <w:t xml:space="preserve"> </w:t>
-      </w:r>
-      <w:proofErr w:type="spellStart"/>
-      <w:r>
-        <w:t>properties</w:t>
-      </w:r>
-      <w:proofErr w:type="spellEnd"/>
-      <w:r>
-        <w:t>:</w:t>
-      </w:r>
-    </w:p>
-    <w:p>
-      <w:proofErr w:type="spellStart"/>
-      <w:r>
-        <w:t>Right-click</w:t>
-      </w:r>
-      <w:proofErr w:type="spellEnd"/>
-      <w:r>
-        <w:t xml:space="preserve"> on </w:t>
-      </w:r>
-      <w:proofErr w:type="spellStart"/>
-      <w:r>
-        <w:t>the</w:t>
-      </w:r>
-      <w:proofErr w:type="spellEnd"/>
-      <w:r>
-        <w:t xml:space="preserve"> </w:t>
-      </w:r>
-      <w:proofErr w:type="spellStart"/>
-      <w:r>
-        <w:t>root</w:t>
-      </w:r>
-      <w:proofErr w:type="spellEnd"/>
-      <w:r>
-        <w:t xml:space="preserve"> </w:t>
-      </w:r>
-      <w:proofErr w:type="spellStart"/>
-      <w:r>
-        <w:t>folder</w:t>
-      </w:r>
-      <w:proofErr w:type="spellEnd"/>
-      <w:r>
-        <w:t xml:space="preserve"> in </w:t>
-      </w:r>
-      <w:proofErr w:type="spellStart"/>
-      <w:r>
-        <w:t>netbeans</w:t>
-      </w:r>
-      <w:proofErr w:type="spellEnd"/>
-      <w:r>
-        <w:t xml:space="preserve"> (PhpProjetc1 in </w:t>
-      </w:r>
-      <w:proofErr w:type="spellStart"/>
-      <w:r>
-        <w:t>the</w:t>
-      </w:r>
-      <w:proofErr w:type="spellEnd"/>
-      <w:r>
-        <w:t xml:space="preserve"> </w:t>
-      </w:r>
-      <w:proofErr w:type="spellStart"/>
-      <w:r>
-        <w:t>example</w:t>
-      </w:r>
-      <w:proofErr w:type="spellEnd"/>
-      <w:r>
-        <w:t xml:space="preserve">) </w:t>
-      </w:r>
-      <w:r>
-        <w:sym w:font="Wingdings" w:char="F0E0"/>
-      </w:r>
-      <w:r>
-        <w:t xml:space="preserve"> Properties.</w:t>
-      </w:r>
-    </w:p>
-    <w:p>
-      <w:proofErr w:type="spellStart"/>
-      <w:r>
-        <w:t>Section</w:t>
-      </w:r>
-      <w:proofErr w:type="spellEnd"/>
-      <w:r>
-        <w:t xml:space="preserve"> „Source“ </w:t>
-      </w:r>
-      <w:r>
-        <w:sym w:font="Wingdings" w:char="F0E0"/>
-      </w:r>
-      <w:r>
-        <w:t xml:space="preserve"> Test Folder </w:t>
-      </w:r>
-      <w:r>
-        <w:sym w:font="Wingdings" w:char="F0E0"/>
-      </w:r>
-      <w:r>
-        <w:t xml:space="preserve"> </w:t>
-      </w:r>
-      <w:proofErr w:type="spellStart"/>
-      <w:r>
-        <w:t>set</w:t>
-      </w:r>
-      <w:proofErr w:type="spellEnd"/>
-      <w:r>
-        <w:t xml:space="preserve"> </w:t>
-      </w:r>
-      <w:proofErr w:type="spellStart"/>
-      <w:r>
-        <w:t>path</w:t>
-      </w:r>
-      <w:proofErr w:type="spellEnd"/>
-      <w:r>
-        <w:t xml:space="preserve"> </w:t>
-      </w:r>
-      <w:proofErr w:type="spellStart"/>
-      <w:r>
-        <w:t>to</w:t>
-      </w:r>
-      <w:proofErr w:type="spellEnd"/>
-      <w:r>
-        <w:t xml:space="preserve"> </w:t>
-      </w:r>
-      <w:proofErr w:type="spellStart"/>
-      <w:r>
-        <w:t>test</w:t>
-      </w:r>
-      <w:proofErr w:type="spellEnd"/>
-      <w:r>
-        <w:t xml:space="preserve"> </w:t>
-      </w:r>
-      <w:proofErr w:type="spellStart"/>
-      <w:r>
-        <w:t>folder</w:t>
-      </w:r>
-      <w:proofErr w:type="spellEnd"/>
-      <w:r>
-        <w:t>:</w:t>
-      </w:r>
-    </w:p>
-    <w:p>
-      <w:r>
-        <w:rPr>
-          <w:noProof/>
-          <w:lang w:eastAsia="de-CH"/>
-        </w:rPr>
-        <w:lastRenderedPageBreak/>
-        <w:drawing>
-          <wp:inline distT="0" distB="0" distL="0" distR="0" wp14:anchorId="03647E1B" wp14:editId="059395FA">
-            <wp:extent cx="5760720" cy="4486275"/>
-            <wp:effectExtent l="0" t="0" r="0" b="9525"/>
-            <wp:docPr id="3" name="Grafik 3"/>
-            <wp:cNvGraphicFramePr>
-              <a:graphicFrameLocks xmlns:a="http://schemas.openxmlformats.org/drawingml/2006/main" noChangeAspect="1"/>
-            </wp:cNvGraphicFramePr>
-            <a:graphic xmlns:a="http://schemas.openxmlformats.org/drawingml/2006/main">
-              <a:graphicData uri="http://schemas.openxmlformats.org/drawingml/2006/picture">
-                <pic:pic xmlns:pic="http://schemas.openxmlformats.org/drawingml/2006/picture">
-                  <pic:nvPicPr>
-                    <pic:cNvPr id="1" name=""/>
-                    <pic:cNvPicPr/>
-                  </pic:nvPicPr>
-                  <pic:blipFill>
-                    <a:blip r:embed="rId9"/>
-                    <a:stretch>
-                      <a:fillRect/>
-                    </a:stretch>
-                  </pic:blipFill>
-                  <pic:spPr>
-                    <a:xfrm>
-                      <a:off x="0" y="0"/>
                       <a:ext cx="5760720" cy="4486275"/>
                     </a:xfrm>
                     <a:prstGeom prst="rect">
@@ -1289,7 +1166,7 @@
                     </pic:cNvPicPr>
                   </pic:nvPicPr>
                   <pic:blipFill>
-                    <a:blip r:embed="rId10">
+                    <a:blip r:embed="rId9">
                       <a:extLst>
                         <a:ext uri="{28A0092B-C50C-407E-A947-70E740481C1C}">
                           <a14:useLocalDpi xmlns:a14="http://schemas.microsoft.com/office/drawing/2010/main" val="0"/>
@@ -1364,7 +1241,7 @@
                     </pic:cNvPicPr>
                   </pic:nvPicPr>
                   <pic:blipFill>
-                    <a:blip r:embed="rId11">
+                    <a:blip r:embed="rId10">
                       <a:extLst>
                         <a:ext uri="{28A0092B-C50C-407E-A947-70E740481C1C}">
                           <a14:useLocalDpi xmlns:a14="http://schemas.microsoft.com/office/drawing/2010/main" val="0"/>
@@ -1395,8 +1272,6 @@
           </wp:inline>
         </w:drawing>
       </w:r>
-      <w:bookmarkStart w:id="0" w:name="_GoBack"/>
-      <w:bookmarkEnd w:id="0"/>
     </w:p>
     <w:sectPr>
       <w:pgSz w:w="11906" w:h="16838"/>

</xml_diff>